<commit_message>
Actualizacion antes de instalacion en Unisanpablo
</commit_message>
<xml_diff>
--- a/media/documents/PR_Creacion_formulacion_y_vinculacion_de_grupos_investiga_27sep2024.docx
+++ b/media/documents/PR_Creacion_formulacion_y_vinculacion_de_grupos_investiga_27sep2024.docx
@@ -61,7 +61,7 @@
                 <w:szCs w:val="24"/>
               </w:rPr>
               <w:drawing>
-                <wp:inline distT="114300" distB="114300" distL="114300" distR="114300" wp14:anchorId="2AC7F8A6" wp14:editId="549ACF4C">
+                <wp:inline distT="114300" distB="114300" distL="114300" distR="114300" wp14:anchorId="54E6332C" wp14:editId="1E460FC1">
                   <wp:extent cx="1114425" cy="342900"/>
                   <wp:effectExtent l="0" t="0" r="0" b="0"/>
                   <wp:docPr id="1876725693" name="image1.png"/>
@@ -435,7 +435,15 @@
                 <w:b/>
                 <w:smallCaps/>
               </w:rPr>
-              <w:t>Nov</w:t>
+              <w:t>N</w:t>
+            </w:r>
+            <w:r>
+              <w:rPr>
+                <w:rFonts w:ascii="Arial" w:eastAsia="Arial" w:hAnsi="Arial" w:cs="Arial"/>
+                <w:b/>
+                <w:smallCaps/>
+              </w:rPr>
+              <w:t>OV</w:t>
             </w:r>
             <w:r>
               <w:rPr>
@@ -1431,6 +1439,7 @@
                     </w:rPr>
                     <w:t xml:space="preserve">PR-IP-GIV-01 PROCEDIMIENTO CREACIÓN, </w:t>
                   </w:r>
+                  <w:proofErr w:type="gramStart"/>
                   <w:r>
                     <w:rPr>
                       <w:rFonts w:ascii="Arial" w:eastAsia="Arial" w:hAnsi="Arial" w:cs="Arial"/>
@@ -1438,8 +1447,9 @@
                       <w:smallCaps/>
                       <w:color w:val="000000"/>
                     </w:rPr>
-                    <w:t>FORMULACIÓN Y</w:t>
-                  </w:r>
+                    <w:t>FORMULACIÓN  Y</w:t>
+                  </w:r>
+                  <w:proofErr w:type="gramEnd"/>
                   <w:r>
                     <w:rPr>
                       <w:rFonts w:ascii="Arial" w:eastAsia="Arial" w:hAnsi="Arial" w:cs="Arial"/>
@@ -1484,6 +1494,54 @@
         </w:tc>
       </w:tr>
     </w:tbl>
+    <w:p>
+      <w:pPr>
+        <w:widowControl w:val="0"/>
+        <w:pBdr>
+          <w:top w:val="nil"/>
+          <w:left w:val="nil"/>
+          <w:bottom w:val="nil"/>
+          <w:right w:val="nil"/>
+          <w:between w:val="nil"/>
+        </w:pBdr>
+        <w:spacing w:after="0" w:line="276" w:lineRule="auto"/>
+        <w:rPr>
+          <w:rFonts w:ascii="Arial" w:eastAsia="Arial" w:hAnsi="Arial" w:cs="Arial"/>
+        </w:rPr>
+      </w:pPr>
+    </w:p>
+    <w:p>
+      <w:pPr>
+        <w:widowControl w:val="0"/>
+        <w:pBdr>
+          <w:top w:val="nil"/>
+          <w:left w:val="nil"/>
+          <w:bottom w:val="nil"/>
+          <w:right w:val="nil"/>
+          <w:between w:val="nil"/>
+        </w:pBdr>
+        <w:spacing w:after="0" w:line="276" w:lineRule="auto"/>
+        <w:rPr>
+          <w:rFonts w:ascii="Arial" w:eastAsia="Arial" w:hAnsi="Arial" w:cs="Arial"/>
+        </w:rPr>
+      </w:pPr>
+    </w:p>
+    <w:p>
+      <w:pPr>
+        <w:widowControl w:val="0"/>
+        <w:pBdr>
+          <w:top w:val="nil"/>
+          <w:left w:val="nil"/>
+          <w:bottom w:val="nil"/>
+          <w:right w:val="nil"/>
+          <w:between w:val="nil"/>
+        </w:pBdr>
+        <w:spacing w:after="0" w:line="276" w:lineRule="auto"/>
+        <w:rPr>
+          <w:rFonts w:ascii="Arial" w:eastAsia="Arial" w:hAnsi="Arial" w:cs="Arial"/>
+        </w:rPr>
+      </w:pPr>
+    </w:p>
     <w:p>
       <w:pPr>
         <w:widowControl w:val="0"/>
@@ -1541,6 +1599,7 @@
                 <w:smallCaps/>
                 <w:color w:val="000000"/>
               </w:rPr>
+              <w:lastRenderedPageBreak/>
               <w:t>RESPONSABLE</w:t>
             </w:r>
           </w:p>
@@ -2263,6 +2322,7 @@
                 <w:rFonts w:ascii="Arial" w:eastAsia="Arial" w:hAnsi="Arial" w:cs="Arial"/>
                 <w:color w:val="000000"/>
               </w:rPr>
+              <w:lastRenderedPageBreak/>
               <w:t>Comité de investigación</w:t>
             </w:r>
           </w:p>
@@ -2364,7 +2424,6 @@
                 <w:rFonts w:ascii="Arial" w:eastAsia="Arial" w:hAnsi="Arial" w:cs="Arial"/>
                 <w:color w:val="000000"/>
               </w:rPr>
-              <w:lastRenderedPageBreak/>
               <w:t>Forma física y virtual</w:t>
             </w:r>
             <w:r>
@@ -3030,7 +3089,6 @@
                 <w:rFonts w:ascii="Arial" w:eastAsia="Arial" w:hAnsi="Arial" w:cs="Arial"/>
                 <w:color w:val="000000"/>
               </w:rPr>
-              <w:lastRenderedPageBreak/>
               <w:t xml:space="preserve">Si se presenta un incumplimiento se debe hacer </w:t>
             </w:r>
             <w:r>
@@ -3166,23 +3224,7 @@
                 <w:rFonts w:ascii="Arial" w:eastAsia="Arial" w:hAnsi="Arial" w:cs="Arial"/>
                 <w:color w:val="000000"/>
               </w:rPr>
-              <w:t xml:space="preserve">Si cumple a cabalidad se emitirá </w:t>
-            </w:r>
-            <w:proofErr w:type="gramStart"/>
-            <w:r>
-              <w:rPr>
-                <w:rFonts w:ascii="Arial" w:eastAsia="Arial" w:hAnsi="Arial" w:cs="Arial"/>
-                <w:color w:val="000000"/>
-              </w:rPr>
-              <w:t>el correspondiente paz</w:t>
-            </w:r>
-            <w:proofErr w:type="gramEnd"/>
-            <w:r>
-              <w:rPr>
-                <w:rFonts w:ascii="Arial" w:eastAsia="Arial" w:hAnsi="Arial" w:cs="Arial"/>
-                <w:color w:val="000000"/>
-              </w:rPr>
-              <w:t xml:space="preserve"> y salvo para el cierre de actividades del grupo de investigación.</w:t>
+              <w:t>Si cumple a cabalidad se emitirá el correspondiente paz y salvo para el cierre de actividades del grupo de investigación.</w:t>
             </w:r>
           </w:p>
           <w:p>
@@ -3453,14 +3495,14 @@
                   <w:pPr>
                     <w:rPr>
                       <w:rFonts w:ascii="Arial" w:eastAsia="Arial" w:hAnsi="Arial" w:cs="Arial"/>
-                      <w:b/>
+                      <w:bCs/>
                       <w:smallCaps/>
                     </w:rPr>
                   </w:pPr>
                   <w:r>
                     <w:rPr>
                       <w:rFonts w:ascii="Arial" w:eastAsia="Arial" w:hAnsi="Arial" w:cs="Arial"/>
-                      <w:b/>
+                      <w:bCs/>
                       <w:smallCaps/>
                     </w:rPr>
                     <w:t>PR-IP-GIV-02</w:t>
@@ -3512,24 +3554,6 @@
               </w:tc>
             </w:tr>
           </w:tbl>
-          <w:p>
-            <w:pPr>
-              <w:jc w:val="both"/>
-              <w:rPr>
-                <w:rFonts w:ascii="Arial" w:eastAsia="Arial" w:hAnsi="Arial" w:cs="Arial"/>
-                <w:color w:val="000000"/>
-              </w:rPr>
-            </w:pPr>
-          </w:p>
-          <w:p>
-            <w:pPr>
-              <w:jc w:val="both"/>
-              <w:rPr>
-                <w:rFonts w:ascii="Arial" w:eastAsia="Arial" w:hAnsi="Arial" w:cs="Arial"/>
-                <w:color w:val="000000"/>
-              </w:rPr>
-            </w:pPr>
-          </w:p>
           <w:p>
             <w:pPr>
               <w:jc w:val="both"/>
@@ -3788,23 +3812,6 @@
             </w:tcBorders>
             <w:vAlign w:val="center"/>
           </w:tcPr>
-          <w:p>
-            <w:pPr>
-              <w:widowControl w:val="0"/>
-              <w:pBdr>
-                <w:top w:val="nil"/>
-                <w:left w:val="nil"/>
-                <w:bottom w:val="nil"/>
-                <w:right w:val="nil"/>
-                <w:between w:val="nil"/>
-              </w:pBdr>
-              <w:spacing w:line="276" w:lineRule="auto"/>
-              <w:rPr>
-                <w:rFonts w:ascii="Arial" w:eastAsia="Arial" w:hAnsi="Arial" w:cs="Arial"/>
-                <w:color w:val="000000"/>
-              </w:rPr>
-            </w:pPr>
-          </w:p>
           <w:tbl>
             <w:tblPr>
               <w:tblStyle w:val="aff0"/>
@@ -4056,7 +4063,6 @@
                 </w:tcPr>
                 <w:p>
                   <w:pPr>
-                    <w:jc w:val="both"/>
                     <w:rPr>
                       <w:rFonts w:ascii="Arial" w:eastAsia="Arial" w:hAnsi="Arial" w:cs="Arial"/>
                       <w:color w:val="000000"/>
@@ -4079,7 +4085,6 @@
                 </w:tcPr>
                 <w:p>
                   <w:pPr>
-                    <w:jc w:val="both"/>
                     <w:rPr>
                       <w:rFonts w:ascii="Arial" w:eastAsia="Arial" w:hAnsi="Arial" w:cs="Arial"/>
                       <w:color w:val="000000"/>
@@ -4109,7 +4114,6 @@
                 </w:tcPr>
                 <w:p>
                   <w:pPr>
-                    <w:jc w:val="both"/>
                     <w:rPr>
                       <w:rFonts w:ascii="Arial" w:eastAsia="Arial" w:hAnsi="Arial" w:cs="Arial"/>
                       <w:color w:val="000000"/>
@@ -4132,7 +4136,6 @@
                 </w:tcPr>
                 <w:p>
                   <w:pPr>
-                    <w:jc w:val="both"/>
                     <w:rPr>
                       <w:rFonts w:ascii="Arial" w:eastAsia="Arial" w:hAnsi="Arial" w:cs="Arial"/>
                       <w:color w:val="000000"/>
@@ -4149,6 +4152,9 @@
               </w:tc>
             </w:tr>
             <w:tr>
+              <w:trPr>
+                <w:trHeight w:val="65"/>
+              </w:trPr>
               <w:tc>
                 <w:tcPr>
                   <w:tcW w:w="980" w:type="dxa"/>
@@ -4156,7 +4162,6 @@
                 </w:tcPr>
                 <w:p>
                   <w:pPr>
-                    <w:jc w:val="both"/>
                     <w:rPr>
                       <w:rFonts w:ascii="Arial" w:eastAsia="Arial" w:hAnsi="Arial" w:cs="Arial"/>
                       <w:color w:val="000000"/>
@@ -4179,7 +4184,6 @@
                 </w:tcPr>
                 <w:p>
                   <w:pPr>
-                    <w:jc w:val="both"/>
                     <w:rPr>
                       <w:rFonts w:ascii="Arial" w:eastAsia="Arial" w:hAnsi="Arial" w:cs="Arial"/>
                       <w:color w:val="000000"/>
@@ -4230,7 +4234,6 @@
           </w:tbl>
           <w:p>
             <w:pPr>
-              <w:jc w:val="both"/>
               <w:rPr>
                 <w:rFonts w:ascii="Arial" w:eastAsia="Arial" w:hAnsi="Arial" w:cs="Arial"/>
                 <w:color w:val="000000"/>
@@ -4285,7 +4288,6 @@
                 </w:tcPr>
                 <w:p>
                   <w:pPr>
-                    <w:jc w:val="both"/>
                     <w:rPr>
                       <w:rFonts w:ascii="Arial" w:eastAsia="Arial" w:hAnsi="Arial" w:cs="Arial"/>
                       <w:color w:val="000000"/>
@@ -4308,7 +4310,6 @@
                 </w:tcPr>
                 <w:p>
                   <w:pPr>
-                    <w:jc w:val="both"/>
                     <w:rPr>
                       <w:rFonts w:ascii="Arial" w:eastAsia="Arial" w:hAnsi="Arial" w:cs="Arial"/>
                       <w:color w:val="000000"/>
@@ -4341,7 +4342,6 @@
                 </w:tcPr>
                 <w:p>
                   <w:pPr>
-                    <w:jc w:val="both"/>
                     <w:rPr>
                       <w:rFonts w:ascii="Arial" w:eastAsia="Arial" w:hAnsi="Arial" w:cs="Arial"/>
                       <w:color w:val="000000"/>
@@ -4364,7 +4364,6 @@
                 </w:tcPr>
                 <w:p>
                   <w:pPr>
-                    <w:jc w:val="both"/>
                     <w:rPr>
                       <w:rFonts w:ascii="Arial" w:eastAsia="Arial" w:hAnsi="Arial" w:cs="Arial"/>
                       <w:color w:val="000000"/>
@@ -4388,7 +4387,6 @@
                 </w:tcPr>
                 <w:p>
                   <w:pPr>
-                    <w:jc w:val="both"/>
                     <w:rPr>
                       <w:rFonts w:ascii="Arial" w:eastAsia="Arial" w:hAnsi="Arial" w:cs="Arial"/>
                       <w:color w:val="000000"/>
@@ -4411,7 +4409,6 @@
                 </w:tcPr>
                 <w:p>
                   <w:pPr>
-                    <w:jc w:val="both"/>
                     <w:rPr>
                       <w:rFonts w:ascii="Arial" w:eastAsia="Arial" w:hAnsi="Arial" w:cs="Arial"/>
                       <w:color w:val="000000"/>
@@ -4462,7 +4459,6 @@
           </w:tbl>
           <w:p>
             <w:pPr>
-              <w:jc w:val="both"/>
               <w:rPr>
                 <w:rFonts w:ascii="Arial" w:eastAsia="Arial" w:hAnsi="Arial" w:cs="Arial"/>
                 <w:color w:val="000000"/>
@@ -4499,15 +4495,15 @@
           </w:p>
           <w:tbl>
             <w:tblPr>
-              <w:tblStyle w:val="aff3"/>
-              <w:tblW w:w="2791" w:type="dxa"/>
+              <w:tblStyle w:val="aff2"/>
+              <w:tblW w:w="2790" w:type="dxa"/>
               <w:tblInd w:w="0" w:type="dxa"/>
               <w:tblLayout w:type="fixed"/>
               <w:tblLook w:val="0400" w:firstRow="0" w:lastRow="0" w:firstColumn="0" w:lastColumn="0" w:noHBand="0" w:noVBand="1"/>
             </w:tblPr>
             <w:tblGrid>
               <w:gridCol w:w="980"/>
-              <w:gridCol w:w="1811"/>
+              <w:gridCol w:w="1810"/>
             </w:tblGrid>
             <w:tr>
               <w:tc>
@@ -4517,7 +4513,6 @@
                 </w:tcPr>
                 <w:p>
                   <w:pPr>
-                    <w:jc w:val="both"/>
                     <w:rPr>
                       <w:rFonts w:ascii="Arial" w:eastAsia="Arial" w:hAnsi="Arial" w:cs="Arial"/>
                       <w:color w:val="000000"/>
@@ -4535,32 +4530,35 @@
               </w:tc>
               <w:tc>
                 <w:tcPr>
-                  <w:tcW w:w="1811" w:type="dxa"/>
+                  <w:tcW w:w="1810" w:type="dxa"/>
                   <w:vAlign w:val="center"/>
                 </w:tcPr>
                 <w:p>
                   <w:pPr>
-                    <w:jc w:val="both"/>
                     <w:rPr>
                       <w:rFonts w:ascii="Arial" w:eastAsia="Arial" w:hAnsi="Arial" w:cs="Arial"/>
                       <w:color w:val="000000"/>
                     </w:rPr>
                   </w:pPr>
-                </w:p>
-                <w:p>
-                  <w:pPr>
-                    <w:jc w:val="both"/>
-                    <w:rPr>
-                      <w:rFonts w:ascii="Arial" w:eastAsia="Arial" w:hAnsi="Arial" w:cs="Arial"/>
-                      <w:color w:val="000000"/>
-                    </w:rPr>
-                  </w:pPr>
-                  <w:r>
-                    <w:rPr>
-                      <w:rFonts w:ascii="Arial" w:eastAsia="Arial" w:hAnsi="Arial" w:cs="Arial"/>
-                      <w:color w:val="000000"/>
-                    </w:rPr>
-                    <w:t>Henry</w:t>
+                  <w:r>
+                    <w:rPr>
+                      <w:rFonts w:ascii="Arial" w:eastAsia="Arial" w:hAnsi="Arial" w:cs="Arial"/>
+                    </w:rPr>
+                    <w:t xml:space="preserve">Henry </w:t>
+                  </w:r>
+                  <w:proofErr w:type="spellStart"/>
+                  <w:r>
+                    <w:rPr>
+                      <w:rFonts w:ascii="Arial" w:eastAsia="Arial" w:hAnsi="Arial" w:cs="Arial"/>
+                    </w:rPr>
+                    <w:t>Lurbey</w:t>
+                  </w:r>
+                  <w:proofErr w:type="spellEnd"/>
+                  <w:r>
+                    <w:rPr>
+                      <w:rFonts w:ascii="Arial" w:eastAsia="Arial" w:hAnsi="Arial" w:cs="Arial"/>
+                    </w:rPr>
+                    <w:t xml:space="preserve"> Hueso</w:t>
                   </w:r>
                   <w:r>
                     <w:rPr>
@@ -4568,22 +4566,6 @@
                       <w:color w:val="000000"/>
                     </w:rPr>
                     <w:t xml:space="preserve"> </w:t>
-                  </w:r>
-                  <w:proofErr w:type="spellStart"/>
-                  <w:r>
-                    <w:rPr>
-                      <w:rFonts w:ascii="Arial" w:eastAsia="Arial" w:hAnsi="Arial" w:cs="Arial"/>
-                      <w:color w:val="000000"/>
-                    </w:rPr>
-                    <w:t>Lurbey</w:t>
-                  </w:r>
-                  <w:proofErr w:type="spellEnd"/>
-                  <w:r>
-                    <w:rPr>
-                      <w:rFonts w:ascii="Arial" w:eastAsia="Arial" w:hAnsi="Arial" w:cs="Arial"/>
-                      <w:color w:val="000000"/>
-                    </w:rPr>
-                    <w:t xml:space="preserve"> Hueso </w:t>
                   </w:r>
                 </w:p>
               </w:tc>
@@ -4596,7 +4578,6 @@
                 </w:tcPr>
                 <w:p>
                   <w:pPr>
-                    <w:jc w:val="both"/>
                     <w:rPr>
                       <w:rFonts w:ascii="Arial" w:eastAsia="Arial" w:hAnsi="Arial" w:cs="Arial"/>
                       <w:color w:val="000000"/>
@@ -4614,12 +4595,11 @@
               </w:tc>
               <w:tc>
                 <w:tcPr>
-                  <w:tcW w:w="1811" w:type="dxa"/>
+                  <w:tcW w:w="1810" w:type="dxa"/>
                   <w:vAlign w:val="center"/>
                 </w:tcPr>
                 <w:p>
                   <w:pPr>
-                    <w:jc w:val="both"/>
                     <w:rPr>
                       <w:rFonts w:ascii="Arial" w:eastAsia="Arial" w:hAnsi="Arial" w:cs="Arial"/>
                       <w:color w:val="000000"/>
@@ -4630,12 +4610,15 @@
                       <w:rFonts w:ascii="Arial" w:eastAsia="Arial" w:hAnsi="Arial" w:cs="Arial"/>
                       <w:color w:val="000000"/>
                     </w:rPr>
-                    <w:t xml:space="preserve">Rector </w:t>
+                    <w:t>Rector</w:t>
                   </w:r>
                 </w:p>
               </w:tc>
             </w:tr>
             <w:tr>
+              <w:trPr>
+                <w:trHeight w:val="65"/>
+              </w:trPr>
               <w:tc>
                 <w:tcPr>
                   <w:tcW w:w="980" w:type="dxa"/>
@@ -4643,7 +4626,6 @@
                 </w:tcPr>
                 <w:p>
                   <w:pPr>
-                    <w:jc w:val="both"/>
                     <w:rPr>
                       <w:rFonts w:ascii="Arial" w:eastAsia="Arial" w:hAnsi="Arial" w:cs="Arial"/>
                       <w:color w:val="000000"/>
@@ -4661,12 +4643,11 @@
               </w:tc>
               <w:tc>
                 <w:tcPr>
-                  <w:tcW w:w="1811" w:type="dxa"/>
+                  <w:tcW w:w="1810" w:type="dxa"/>
                   <w:vAlign w:val="center"/>
                 </w:tcPr>
                 <w:p>
                   <w:pPr>
-                    <w:jc w:val="both"/>
                     <w:rPr>
                       <w:rFonts w:ascii="Arial" w:eastAsia="Arial" w:hAnsi="Arial" w:cs="Arial"/>
                       <w:color w:val="000000"/>
@@ -4683,33 +4664,7 @@
                     <w:rPr>
                       <w:rFonts w:ascii="Arial" w:eastAsia="Arial" w:hAnsi="Arial" w:cs="Arial"/>
                     </w:rPr>
-                    <w:t>4</w:t>
-                  </w:r>
-                  <w:r>
-                    <w:rPr>
-                      <w:rFonts w:ascii="Arial" w:eastAsia="Arial" w:hAnsi="Arial" w:cs="Arial"/>
-                      <w:color w:val="000000"/>
-                    </w:rPr>
-                    <w:t>/1</w:t>
-                  </w:r>
-                  <w:r>
-                    <w:rPr>
-                      <w:rFonts w:ascii="Arial" w:eastAsia="Arial" w:hAnsi="Arial" w:cs="Arial"/>
-                    </w:rPr>
-                    <w:t>1</w:t>
-                  </w:r>
-                  <w:r>
-                    <w:rPr>
-                      <w:rFonts w:ascii="Arial" w:eastAsia="Arial" w:hAnsi="Arial" w:cs="Arial"/>
-                      <w:color w:val="000000"/>
-                    </w:rPr>
-                    <w:t>/202</w:t>
-                  </w:r>
-                  <w:r>
-                    <w:rPr>
-                      <w:rFonts w:ascii="Arial" w:eastAsia="Arial" w:hAnsi="Arial" w:cs="Arial"/>
-                    </w:rPr>
-                    <w:t>4</w:t>
+                    <w:t>8/02/2025</w:t>
                   </w:r>
                 </w:p>
               </w:tc>
@@ -4748,9 +4703,9 @@
 <file path=word/numbering.xml><?xml version="1.0" encoding="utf-8"?>
 <w:numbering xmlns:wpc="http://schemas.microsoft.com/office/word/2010/wordprocessingCanvas" xmlns:cx="http://schemas.microsoft.com/office/drawing/2014/chartex" xmlns:cx1="http://schemas.microsoft.com/office/drawing/2015/9/8/chartex" xmlns:cx2="http://schemas.microsoft.com/office/drawing/2015/10/21/chartex" xmlns:cx3="http://schemas.microsoft.com/office/drawing/2016/5/9/chartex" xmlns:cx4="http://schemas.microsoft.com/office/drawing/2016/5/10/chartex" xmlns:cx5="http://schemas.microsoft.com/office/drawing/2016/5/11/chartex" xmlns:cx6="http://schemas.microsoft.com/office/drawing/2016/5/12/chartex" xmlns:cx7="http://schemas.microsoft.com/office/drawing/2016/5/13/chartex" xmlns:cx8="http://schemas.microsoft.com/office/drawing/2016/5/14/chartex" xmlns:mc="http://schemas.openxmlformats.org/markup-compatibility/2006" xmlns:aink="http://schemas.microsoft.com/office/drawing/2016/ink" xmlns:am3d="http://schemas.microsoft.com/office/drawing/2017/model3d" xmlns:o="urn:schemas-microsoft-com:office:office" xmlns:oel="http://schemas.microsoft.com/office/2019/extlst" xmlns:r="http://schemas.openxmlformats.org/officeDocument/2006/relationships" xmlns:m="http://schemas.openxmlformats.org/officeDocument/2006/math" xmlns:v="urn:schemas-microsoft-com:vml" xmlns:wp14="http://schemas.microsoft.com/office/word/2010/wordprocessingDrawing" xmlns:wp="http://schemas.openxmlformats.org/drawingml/2006/wordprocessingDrawing" xmlns:w10="urn:schemas-microsoft-com:office:word" xmlns:w="http://schemas.openxmlformats.org/wordprocessingml/2006/main" xmlns:w14="http://schemas.microsoft.com/office/word/2010/wordml" xmlns:w15="http://schemas.microsoft.com/office/word/2012/wordml" xmlns:w16cex="http://schemas.microsoft.com/office/word/2018/wordml/cex" xmlns:w16cid="http://schemas.microsoft.com/office/word/2016/wordml/cid" xmlns:w16="http://schemas.microsoft.com/office/word/2018/wordml" xmlns:w16du="http://schemas.microsoft.com/office/word/2023/wordml/word16du" xmlns:w16sdtdh="http://schemas.microsoft.com/office/word/2020/wordml/sdtdatahash" xmlns:w16sdtfl="http://schemas.microsoft.com/office/word/2024/wordml/sdtformatlock" xmlns:w16se="http://schemas.microsoft.com/office/word/2015/wordml/symex" xmlns:wpg="http://schemas.microsoft.com/office/word/2010/wordprocessingGroup" xmlns:wpi="http://schemas.microsoft.com/office/word/2010/wordprocessingInk" xmlns:wne="http://schemas.microsoft.com/office/word/2006/wordml" xmlns:wps="http://schemas.microsoft.com/office/word/2010/wordprocessingShape" mc:Ignorable="w14 w15 w16se w16cid w16 w16cex w16sdtdh w16sdtfl w16du wp14">
   <w:abstractNum w:abstractNumId="0" w15:restartNumberingAfterBreak="0">
-    <w:nsid w:val="17CA4893"/>
+    <w:nsid w:val="468A596D"/>
     <w:multiLevelType w:val="multilevel"/>
-    <w:tmpl w:val="F67EFF84"/>
+    <w:tmpl w:val="C48821D6"/>
     <w:lvl w:ilvl="0">
       <w:start w:val="1"/>
       <w:numFmt w:val="decimal"/>
@@ -4837,7 +4792,7 @@
       </w:pPr>
     </w:lvl>
   </w:abstractNum>
-  <w:num w:numId="1" w16cid:durableId="1314456768">
+  <w:num w:numId="1" w16cid:durableId="1936787424">
     <w:abstractNumId w:val="0"/>
   </w:num>
 </w:numbering>

</xml_diff>